<commit_message>
Added +10 secs item box, need to implement flash for splash screen
</commit_message>
<xml_diff>
--- a/Developer Diary.docx
+++ b/Developer Diary.docx
@@ -311,23 +311,7 @@
           <w:sz w:val="28"/>
           <w:szCs w:val="28"/>
         </w:rPr>
-        <w:t xml:space="preserve"> to do at this </w:t>
-      </w:r>
-      <w:proofErr w:type="gramStart"/>
-      <w:r>
-        <w:rPr>
-          <w:sz w:val="28"/>
-          <w:szCs w:val="28"/>
-        </w:rPr>
-        <w:t>time</w:t>
-      </w:r>
-      <w:proofErr w:type="gramEnd"/>
-      <w:r>
-        <w:rPr>
-          <w:sz w:val="28"/>
-          <w:szCs w:val="28"/>
-        </w:rPr>
-        <w:t xml:space="preserve"> so I created three target variants</w:t>
+        <w:t xml:space="preserve"> to do at this time so I created three target variants</w:t>
       </w:r>
       <w:r>
         <w:rPr>
@@ -379,39 +363,7 @@
           <w:sz w:val="28"/>
           <w:szCs w:val="28"/>
         </w:rPr>
-        <w:t xml:space="preserve">Gravity on collide – The game object simply floats off from </w:t>
-      </w:r>
-      <w:proofErr w:type="spellStart"/>
-      <w:r>
-        <w:rPr>
-          <w:sz w:val="28"/>
-          <w:szCs w:val="28"/>
-        </w:rPr>
-        <w:t>it’s</w:t>
-      </w:r>
-      <w:proofErr w:type="spellEnd"/>
-      <w:r>
-        <w:rPr>
-          <w:sz w:val="28"/>
-          <w:szCs w:val="28"/>
-        </w:rPr>
-        <w:t xml:space="preserve"> </w:t>
-      </w:r>
-      <w:proofErr w:type="gramStart"/>
-      <w:r>
-        <w:rPr>
-          <w:sz w:val="28"/>
-          <w:szCs w:val="28"/>
-        </w:rPr>
-        <w:t>point</w:t>
-      </w:r>
-      <w:proofErr w:type="gramEnd"/>
-      <w:r>
-        <w:rPr>
-          <w:sz w:val="28"/>
-          <w:szCs w:val="28"/>
-        </w:rPr>
-        <w:t xml:space="preserve"> of spawn.</w:t>
+        <w:t>Gravity on collide – The game object simply floats off from it’s point of spawn.</w:t>
       </w:r>
     </w:p>
     <w:p>
@@ -501,23 +453,7 @@
           <w:sz w:val="28"/>
           <w:szCs w:val="28"/>
         </w:rPr>
-        <w:t xml:space="preserve">I have made a game object of each stage of enemies and an </w:t>
-      </w:r>
-      <w:proofErr w:type="spellStart"/>
-      <w:r>
-        <w:rPr>
-          <w:sz w:val="28"/>
-          <w:szCs w:val="28"/>
-        </w:rPr>
-        <w:t>AdvanceOnNoChildren</w:t>
-      </w:r>
-      <w:proofErr w:type="spellEnd"/>
-      <w:r>
-        <w:rPr>
-          <w:sz w:val="28"/>
-          <w:szCs w:val="28"/>
-        </w:rPr>
-        <w:t xml:space="preserve"> script. This allows the player to move to the next node when all the enemies in that area have been destroyed.</w:t>
+        <w:t>I have made a game object of each stage of enemies and an AdvanceOnNoChildren script. This allows the player to move to the next node when all the enemies in that area have been destroyed.</w:t>
       </w:r>
     </w:p>
     <w:p>
@@ -592,23 +528,7 @@
           <w:sz w:val="28"/>
           <w:szCs w:val="28"/>
         </w:rPr>
-        <w:t xml:space="preserve">Added the first volatile enemies to the map, initially I used the animations for the enemies but ran into the same problems as I did with the player. </w:t>
-      </w:r>
-      <w:proofErr w:type="gramStart"/>
-      <w:r>
-        <w:rPr>
-          <w:sz w:val="28"/>
-          <w:szCs w:val="28"/>
-        </w:rPr>
-        <w:t>So</w:t>
-      </w:r>
-      <w:proofErr w:type="gramEnd"/>
-      <w:r>
-        <w:rPr>
-          <w:sz w:val="28"/>
-          <w:szCs w:val="28"/>
-        </w:rPr>
-        <w:t xml:space="preserve"> I am </w:t>
+        <w:t xml:space="preserve">Added the first volatile enemies to the map, initially I used the animations for the enemies but ran into the same problems as I did with the player. So I am </w:t>
       </w:r>
       <w:r>
         <w:rPr>
@@ -736,39 +656,7 @@
           <w:sz w:val="28"/>
           <w:szCs w:val="28"/>
         </w:rPr>
-        <w:t xml:space="preserve">Added two scripts for the enemies. </w:t>
-      </w:r>
-      <w:proofErr w:type="spellStart"/>
-      <w:r>
-        <w:rPr>
-          <w:sz w:val="28"/>
-          <w:szCs w:val="28"/>
-        </w:rPr>
-        <w:t>ShootOnDelay</w:t>
-      </w:r>
-      <w:proofErr w:type="spellEnd"/>
-      <w:r>
-        <w:rPr>
-          <w:sz w:val="28"/>
-          <w:szCs w:val="28"/>
-        </w:rPr>
-        <w:t xml:space="preserve"> and </w:t>
-      </w:r>
-      <w:proofErr w:type="spellStart"/>
-      <w:r>
-        <w:rPr>
-          <w:sz w:val="28"/>
-          <w:szCs w:val="28"/>
-        </w:rPr>
-        <w:t>ThrowOnDelay</w:t>
-      </w:r>
-      <w:proofErr w:type="spellEnd"/>
-      <w:r>
-        <w:rPr>
-          <w:sz w:val="28"/>
-          <w:szCs w:val="28"/>
-        </w:rPr>
-        <w:t xml:space="preserve">. Both of which I plan to use as different enemy attacks. </w:t>
+        <w:t xml:space="preserve">Added two scripts for the enemies. ShootOnDelay and ThrowOnDelay. Both of which I plan to use as different enemy attacks. </w:t>
       </w:r>
     </w:p>
     <w:p>
@@ -813,10 +701,114 @@
           <w:sz w:val="28"/>
           <w:szCs w:val="28"/>
         </w:rPr>
-        <w:t>Player’s health now decreases when hit with an enemy projectile.</w:t>
+        <w:t>Player’s health now decreases when hit with an enemy projectile</w:t>
+      </w:r>
+      <w:r>
+        <w:rPr>
+          <w:sz w:val="28"/>
+          <w:szCs w:val="28"/>
+        </w:rPr>
+        <w:t>, when the player health reaches 0, the game will end and the player will be presented with a splash screen</w:t>
+      </w:r>
+      <w:r>
+        <w:rPr>
+          <w:sz w:val="28"/>
+          <w:szCs w:val="28"/>
+        </w:rPr>
+        <w:t>.</w:t>
+      </w:r>
+    </w:p>
+    <w:p>
+      <w:pPr>
+        <w:rPr>
+          <w:sz w:val="28"/>
+          <w:szCs w:val="28"/>
+        </w:rPr>
+      </w:pPr>
+      <w:r>
+        <w:rPr>
+          <w:sz w:val="28"/>
+          <w:szCs w:val="28"/>
+        </w:rPr>
+        <w:t>Added the remainder of the Level 2 player nodes, there is now a functional Level 2 from start to finish.</w:t>
+      </w:r>
+    </w:p>
+    <w:p>
+      <w:pPr>
+        <w:rPr>
+          <w:sz w:val="28"/>
+          <w:szCs w:val="28"/>
+        </w:rPr>
+      </w:pPr>
+      <w:r>
+        <w:rPr>
+          <w:sz w:val="28"/>
+          <w:szCs w:val="28"/>
+        </w:rPr>
+        <w:t xml:space="preserve">Added some more GUI objects: </w:t>
+      </w:r>
+    </w:p>
+    <w:p>
+      <w:pPr>
+        <w:rPr>
+          <w:sz w:val="28"/>
+          <w:szCs w:val="28"/>
+        </w:rPr>
+      </w:pPr>
+      <w:r>
+        <w:rPr>
+          <w:sz w:val="28"/>
+          <w:szCs w:val="28"/>
+        </w:rPr>
+        <w:t>Pause menu – When you hit esc the game is paused and player can select to resume or exit. As per design, this will need to be updated with an onscreen button to pause game.</w:t>
+      </w:r>
+    </w:p>
+    <w:p>
+      <w:pPr>
+        <w:rPr>
+          <w:sz w:val="28"/>
+          <w:szCs w:val="28"/>
+        </w:rPr>
+      </w:pPr>
+      <w:r>
+        <w:rPr>
+          <w:sz w:val="28"/>
+          <w:szCs w:val="28"/>
+        </w:rPr>
+        <w:t>Countdown timer – Simple timer which counts down to 0. After 10 seconds texts turns red, at 0 game will end.</w:t>
+      </w:r>
+    </w:p>
+    <w:p>
+      <w:pPr>
+        <w:rPr>
+          <w:sz w:val="28"/>
+          <w:szCs w:val="28"/>
+        </w:rPr>
+      </w:pPr>
+      <w:r>
+        <w:rPr>
+          <w:sz w:val="28"/>
+          <w:szCs w:val="28"/>
+        </w:rPr>
+        <w:lastRenderedPageBreak/>
+        <w:t>Ammo Counter – As the player shoots, the ammo on screen will decrese</w:t>
+      </w:r>
+      <w:r>
+        <w:rPr>
+          <w:sz w:val="28"/>
+          <w:szCs w:val="28"/>
+        </w:rPr>
+        <w:t>.</w:t>
       </w:r>
       <w:bookmarkStart w:id="0" w:name="_GoBack"/>
       <w:bookmarkEnd w:id="0"/>
+      <w:r>
+        <w:rPr>
+          <w:sz w:val="28"/>
+          <w:szCs w:val="28"/>
+        </w:rPr>
+        <w:t xml:space="preserve"> </w:t>
+      </w:r>
     </w:p>
     <w:p>
       <w:pPr>

</xml_diff>